<commit_message>
final update end of the course
</commit_message>
<xml_diff>
--- a/09_session09/reading_questions_session09.docx
+++ b/09_session09/reading_questions_session09.docx
@@ -34,7 +34,6 @@
         </w:rPr>
         <w:t xml:space="preserve"> </w:t>
       </w:r>
-      <w:proofErr w:type="gramStart"/>
       <w:r>
         <w:rPr>
           <w:b/>
@@ -49,6 +48,14 @@
           <w:bCs/>
           <w:lang w:val="en-US"/>
         </w:rPr>
+        <w:t>–</w:t>
+      </w:r>
+      <w:r>
+        <w:rPr>
+          <w:b/>
+          <w:bCs/>
+          <w:lang w:val="en-US"/>
+        </w:rPr>
         <w:t xml:space="preserve"> </w:t>
       </w:r>
       <w:r>
@@ -57,9 +64,8 @@
           <w:bCs/>
           <w:lang w:val="en-US"/>
         </w:rPr>
-        <w:t>–</w:t>
-      </w:r>
-      <w:proofErr w:type="gramEnd"/>
+        <w:t>Session</w:t>
+      </w:r>
       <w:r>
         <w:rPr>
           <w:b/>
@@ -74,15 +80,7 @@
           <w:bCs/>
           <w:lang w:val="en-US"/>
         </w:rPr>
-        <w:t xml:space="preserve"> </w:t>
-      </w:r>
-      <w:r>
-        <w:rPr>
-          <w:b/>
-          <w:bCs/>
-          <w:lang w:val="en-US"/>
-        </w:rPr>
-        <w:t xml:space="preserve">Session </w:t>
+        <w:t>09</w:t>
       </w:r>
       <w:r>
         <w:rPr>
@@ -91,10 +89,19 @@
           <w:lang w:val="en-US"/>
         </w:rPr>
         <w:t xml:space="preserve">. </w:t>
+      </w:r>
+      <w:r>
+        <w:rPr>
+          <w:b/>
+          <w:bCs/>
+          <w:lang w:val="en-US"/>
+        </w:rPr>
+        <w:t>Large-N observational studies</w:t>
       </w:r>
     </w:p>
     <w:p>
       <w:pPr>
+        <w:spacing w:after="360"/>
         <w:rPr>
           <w:i/>
           <w:iCs/>
@@ -130,6 +137,39 @@
           <w:lang w:val="en-US"/>
         </w:rPr>
       </w:pPr>
+      <w:r>
+        <w:rPr>
+          <w:i/>
+          <w:iCs/>
+          <w:color w:val="7F7F7F" w:themeColor="text1" w:themeTint="80"/>
+          <w:sz w:val="20"/>
+          <w:szCs w:val="20"/>
+          <w:lang w:val="en-US"/>
+        </w:rPr>
+        <w:t>Remember, it should not take you more than this page to answer the reading</w:t>
+      </w:r>
+      <w:r>
+        <w:rPr>
+          <w:i/>
+          <w:iCs/>
+          <w:color w:val="7F7F7F" w:themeColor="text1" w:themeTint="80"/>
+          <w:sz w:val="20"/>
+          <w:szCs w:val="20"/>
+          <w:lang w:val="en-US"/>
+        </w:rPr>
+        <w:t>s</w:t>
+      </w:r>
+      <w:r>
+        <w:rPr>
+          <w:i/>
+          <w:iCs/>
+          <w:color w:val="7F7F7F" w:themeColor="text1" w:themeTint="80"/>
+          <w:sz w:val="20"/>
+          <w:szCs w:val="20"/>
+          <w:lang w:val="en-US"/>
+        </w:rPr>
+        <w:t xml:space="preserve"> questions!</w:t>
+      </w:r>
     </w:p>
     <w:p>
       <w:pPr>
@@ -146,6 +186,31 @@
           <w:lang w:val="en-US"/>
         </w:rPr>
         <w:t>1)</w:t>
+      </w:r>
+      <w:r>
+        <w:rPr>
+          <w:b/>
+          <w:bCs/>
+          <w:lang w:val="en-US"/>
+        </w:rPr>
+        <w:t xml:space="preserve"> For the last session, you listed some confounders of your independent and dependent variables. Think about these confounders again. What are those you think could be the largest source of selection bias, i.e., the most problematic? List at least two confounders you think could generate a large bias in a naive comparison between your treated and control groups</w:t>
+      </w:r>
+      <w:r>
+        <w:rPr>
+          <w:rStyle w:val="FootnoteReference"/>
+          <w:b/>
+          <w:bCs/>
+          <w:lang w:val="en-US"/>
+        </w:rPr>
+        <w:footnoteReference w:id="1"/>
+      </w:r>
+      <w:r>
+        <w:rPr>
+          <w:b/>
+          <w:bCs/>
+          <w:lang w:val="en-US"/>
+        </w:rPr>
+        <w:t>.</w:t>
       </w:r>
     </w:p>
     <w:p>
@@ -171,29 +236,13 @@
         </w:rPr>
         <w:t>2)</w:t>
       </w:r>
-    </w:p>
-    <w:p>
-      <w:pPr>
-        <w:rPr>
-          <w:lang w:val="en-US"/>
-        </w:rPr>
-      </w:pPr>
-    </w:p>
-    <w:p>
-      <w:pPr>
-        <w:rPr>
-          <w:b/>
-          <w:bCs/>
-          <w:lang w:val="en-US"/>
-        </w:rPr>
-      </w:pPr>
-      <w:r>
-        <w:rPr>
-          <w:b/>
-          <w:bCs/>
-          <w:lang w:val="en-US"/>
-        </w:rPr>
-        <w:t xml:space="preserve">3) </w:t>
+      <w:r>
+        <w:rPr>
+          <w:b/>
+          <w:bCs/>
+          <w:lang w:val="en-US"/>
+        </w:rPr>
+        <w:t xml:space="preserve"> Imagine you had observational data on your independent and dependent variables, as well as any control variable you could think of. If you could only control for one variable to try to get rid of your selection bias issue, what would it be? Please justify your answer.</w:t>
       </w:r>
     </w:p>
     <w:p>
@@ -258,6 +307,49 @@
       </w:pPr>
       <w:r>
         <w:continuationSeparator/>
+      </w:r>
+    </w:p>
+  </w:footnote>
+  <w:footnote w:id="1">
+    <w:p>
+      <w:pPr>
+        <w:pStyle w:val="FootnoteText"/>
+        <w:rPr>
+          <w:lang w:val="en-US"/>
+        </w:rPr>
+      </w:pPr>
+      <w:r>
+        <w:rPr>
+          <w:rStyle w:val="FootnoteReference"/>
+        </w:rPr>
+        <w:footnoteRef/>
+      </w:r>
+      <w:r>
+        <w:t xml:space="preserve"> </w:t>
+      </w:r>
+      <w:r>
+        <w:rPr>
+          <w:lang w:val="en-US"/>
+        </w:rPr>
+        <w:t>A</w:t>
+      </w:r>
+      <w:r>
+        <w:rPr>
+          <w:lang w:val="en-US"/>
+        </w:rPr>
+        <w:t>s in the last session, i</w:t>
+      </w:r>
+      <w:r>
+        <w:rPr>
+          <w:lang w:val="en-US"/>
+        </w:rPr>
+        <w:t xml:space="preserve">f your independent variable is </w:t>
+      </w:r>
+      <w:r>
+        <w:rPr>
+          <w:lang w:val="en-US"/>
+        </w:rPr>
+        <w:t xml:space="preserve">continuous, turn it into a substantially meaningful categorical variable so that you have clear “treated” and “control” groups (for example, instead of age, you could use age groups, such as young vs. old). </w:t>
       </w:r>
     </w:p>
   </w:footnote>
@@ -1306,6 +1398,45 @@
     <w:uiPriority w:val="99"/>
     <w:rsid w:val="006058DD"/>
   </w:style>
+  <w:style w:type="paragraph" w:styleId="FootnoteText">
+    <w:name w:val="footnote text"/>
+    <w:basedOn w:val="Normal"/>
+    <w:link w:val="FootnoteTextChar"/>
+    <w:uiPriority w:val="99"/>
+    <w:semiHidden/>
+    <w:unhideWhenUsed/>
+    <w:rsid w:val="008F7D84"/>
+    <w:pPr>
+      <w:spacing w:after="0" w:line="240" w:lineRule="auto"/>
+    </w:pPr>
+    <w:rPr>
+      <w:sz w:val="20"/>
+      <w:szCs w:val="20"/>
+    </w:rPr>
+  </w:style>
+  <w:style w:type="character" w:customStyle="1" w:styleId="FootnoteTextChar">
+    <w:name w:val="Footnote Text Char"/>
+    <w:basedOn w:val="DefaultParagraphFont"/>
+    <w:link w:val="FootnoteText"/>
+    <w:uiPriority w:val="99"/>
+    <w:semiHidden/>
+    <w:rsid w:val="008F7D84"/>
+    <w:rPr>
+      <w:sz w:val="20"/>
+      <w:szCs w:val="20"/>
+    </w:rPr>
+  </w:style>
+  <w:style w:type="character" w:styleId="FootnoteReference">
+    <w:name w:val="footnote reference"/>
+    <w:basedOn w:val="DefaultParagraphFont"/>
+    <w:uiPriority w:val="99"/>
+    <w:semiHidden/>
+    <w:unhideWhenUsed/>
+    <w:rsid w:val="008F7D84"/>
+    <w:rPr>
+      <w:vertAlign w:val="superscript"/>
+    </w:rPr>
+  </w:style>
 </w:styles>
 </file>
 

</xml_diff>